<commit_message>
Séparation modèles de contrats générique et pour paniers modulables + modèle simple texte + bulletin avec paiement_numero/banque
</commit_message>
<xml_diff>
--- a/templates/bulletin_adhesion_generique.docx
+++ b/templates/bulletin_adhesion_generique.docx
@@ -673,7 +673,12 @@
       </w:r>
       <w:proofErr w:type="spellStart"/>
       <w:r>
-        <w:t>montant_amap</w:t>
+        <w:t>montant_a</w:t>
+      </w:r>
+      <w:bookmarkStart w:id="0" w:name="_GoBack"/>
+      <w:bookmarkEnd w:id="0"/>
+      <w:r>
+        <w:t>map</w:t>
       </w:r>
       <w:proofErr w:type="spellEnd"/>
       <w:r>
@@ -1035,6 +1040,17 @@
         <w:tab/>
       </w:r>
       <w:r>
+        <w:t>${</w:t>
+      </w:r>
+      <w:proofErr w:type="spellStart"/>
+      <w:r>
+        <w:t>paiement_banque</w:t>
+      </w:r>
+      <w:proofErr w:type="spellEnd"/>
+      <w:r>
+        <w:t>}</w:t>
+      </w:r>
+      <w:r>
         <w:rPr>
           <w:u w:val="single"/>
         </w:rPr>
@@ -1063,6 +1079,26 @@
           <w:u w:val="single"/>
         </w:rPr>
         <w:t xml:space="preserve"> </w:t>
+      </w:r>
+      <w:r>
+        <w:rPr>
+          <w:u w:val="single"/>
+        </w:rPr>
+        <w:t>${</w:t>
+      </w:r>
+      <w:proofErr w:type="spellStart"/>
+      <w:r>
+        <w:rPr>
+          <w:u w:val="single"/>
+        </w:rPr>
+        <w:t>paiement_numero</w:t>
+      </w:r>
+      <w:proofErr w:type="spellEnd"/>
+      <w:r>
+        <w:rPr>
+          <w:u w:val="single"/>
+        </w:rPr>
+        <w:t>}</w:t>
       </w:r>
       <w:r>
         <w:rPr>
@@ -1169,8 +1205,6 @@
           <w:sz w:val="20"/>
         </w:rPr>
       </w:pPr>
-      <w:bookmarkStart w:id="0" w:name="_GoBack"/>
-      <w:bookmarkEnd w:id="0"/>
     </w:p>
     <w:sectPr>
       <w:type w:val="continuous"/>

</xml_diff>